<commit_message>
changes to program keynote talks
</commit_message>
<xml_diff>
--- a/src/Assets/Talk details-v2.docx
+++ b/src/Assets/Talk details-v2.docx
@@ -118,46 +118,21 @@
           <w:szCs w:val="24"/>
           <w:shd w:val="clear" w:color="auto" w:fill="FFFFFF"/>
         </w:rPr>
-        <w:t xml:space="preserve">Prof. </w:t>
-      </w:r>
-      <w:r>
-        <w:rPr>
-          <w:rFonts w:cstheme="minorHAnsi"/>
-          <w:b/>
-          <w:bCs/>
-          <w:color w:val="212529"/>
-          <w:sz w:val="24"/>
-          <w:szCs w:val="24"/>
-          <w:shd w:val="clear" w:color="auto" w:fill="FFFFFF"/>
-        </w:rPr>
-        <w:t>Philippa Martin</w:t>
-      </w:r>
-      <w:r>
-        <w:rPr>
-          <w:rFonts w:cstheme="minorHAnsi"/>
-          <w:b/>
-          <w:bCs/>
-          <w:color w:val="212529"/>
-          <w:sz w:val="24"/>
-          <w:szCs w:val="24"/>
-          <w:shd w:val="clear" w:color="auto" w:fill="FFFFFF"/>
-        </w:rPr>
-        <w:t xml:space="preserve">, University of Canterbury </w:t>
-      </w:r>
-    </w:p>
-    <w:p>
-      <w:pPr>
-        <w:rPr>
-          <w:rFonts w:cstheme="minorHAnsi"/>
-          <w:b/>
-          <w:bCs/>
-          <w:color w:val="212529"/>
-          <w:sz w:val="24"/>
-          <w:szCs w:val="24"/>
-          <w:shd w:val="clear" w:color="auto" w:fill="FFFFFF"/>
-        </w:rPr>
-      </w:pPr>
-      <w:bookmarkStart w:id="0" w:name="_Hlk155881167"/>
+        <w:t xml:space="preserve">Prof. Matthew McKay, University of Melbourne </w:t>
+      </w:r>
+    </w:p>
+    <w:p>
+      <w:pPr>
+        <w:rPr>
+          <w:rFonts w:cstheme="minorHAnsi"/>
+          <w:b/>
+          <w:bCs/>
+          <w:color w:val="212529"/>
+          <w:sz w:val="24"/>
+          <w:szCs w:val="24"/>
+          <w:shd w:val="clear" w:color="auto" w:fill="FFFFFF"/>
+        </w:rPr>
+      </w:pPr>
       <w:r>
         <w:rPr>
           <w:rFonts w:cstheme="minorHAnsi"/>
@@ -178,7 +153,37 @@
           <w:szCs w:val="24"/>
           <w:shd w:val="clear" w:color="auto" w:fill="FFFFFF"/>
         </w:rPr>
-        <w:t>Monday, 5 February</w:t>
+        <w:t>Monday</w:t>
+      </w:r>
+      <w:r>
+        <w:rPr>
+          <w:rFonts w:cstheme="minorHAnsi"/>
+          <w:color w:val="212529"/>
+          <w:sz w:val="24"/>
+          <w:szCs w:val="24"/>
+          <w:shd w:val="clear" w:color="auto" w:fill="FFFFFF"/>
+        </w:rPr>
+        <w:t xml:space="preserve">, </w:t>
+      </w:r>
+      <w:r>
+        <w:rPr>
+          <w:rFonts w:cstheme="minorHAnsi"/>
+          <w:color w:val="212529"/>
+          <w:sz w:val="24"/>
+          <w:szCs w:val="24"/>
+          <w:shd w:val="clear" w:color="auto" w:fill="FFFFFF"/>
+        </w:rPr>
+        <w:t>5</w:t>
+      </w:r>
+      <w:r>
+        <w:rPr>
+          <w:rFonts w:cstheme="minorHAnsi"/>
+          <w:color w:val="212529"/>
+          <w:sz w:val="24"/>
+          <w:szCs w:val="24"/>
+          <w:shd w:val="clear" w:color="auto" w:fill="FFFFFF"/>
+        </w:rPr>
+        <w:t xml:space="preserve"> February</w:t>
       </w:r>
     </w:p>
     <w:p>
@@ -286,23 +291,20 @@
         <w:t xml:space="preserve"> am</w:t>
       </w:r>
     </w:p>
-    <w:bookmarkEnd w:id="0"/>
-    <w:p>
-      <w:pPr>
-        <w:rPr>
-          <w:rFonts w:cstheme="minorHAnsi"/>
-          <w:color w:val="212529"/>
-          <w:sz w:val="24"/>
-          <w:szCs w:val="24"/>
-          <w:shd w:val="clear" w:color="auto" w:fill="FFFFFF"/>
-        </w:rPr>
-      </w:pPr>
-      <w:r>
-        <w:rPr>
-          <w:rFonts w:cstheme="minorHAnsi"/>
-          <w:b/>
-          <w:bCs/>
-          <w:color w:val="212529"/>
+    <w:p>
+      <w:pPr>
+        <w:rPr>
+          <w:rFonts w:eastAsia="Times New Roman" w:cstheme="minorHAnsi"/>
+          <w:sz w:val="24"/>
+          <w:szCs w:val="24"/>
+          <w:shd w:val="clear" w:color="auto" w:fill="FFFFFF"/>
+        </w:rPr>
+      </w:pPr>
+      <w:r>
+        <w:rPr>
+          <w:rFonts w:cstheme="minorHAnsi"/>
+          <w:b/>
+          <w:bCs/>
           <w:sz w:val="24"/>
           <w:szCs w:val="24"/>
           <w:shd w:val="clear" w:color="auto" w:fill="FFFFFF"/>
@@ -312,56 +314,124 @@
       <w:r>
         <w:rPr>
           <w:rFonts w:cstheme="minorHAnsi"/>
-          <w:color w:val="212529"/>
-          <w:sz w:val="24"/>
-          <w:szCs w:val="24"/>
-          <w:shd w:val="clear" w:color="auto" w:fill="FFFFFF"/>
-        </w:rPr>
-        <w:t xml:space="preserve">: Can bits and bytes make a difference? </w:t>
-      </w:r>
-    </w:p>
-    <w:p>
-      <w:pPr>
-        <w:rPr>
-          <w:rFonts w:cstheme="minorHAnsi"/>
-          <w:color w:val="212529"/>
-          <w:sz w:val="24"/>
-          <w:szCs w:val="24"/>
-          <w:shd w:val="clear" w:color="auto" w:fill="FFFFFF"/>
-        </w:rPr>
-      </w:pPr>
-    </w:p>
-    <w:p>
-      <w:pPr>
-        <w:rPr>
-          <w:rFonts w:cstheme="minorHAnsi"/>
-          <w:color w:val="212529"/>
-          <w:sz w:val="24"/>
-          <w:szCs w:val="24"/>
-          <w:shd w:val="clear" w:color="auto" w:fill="FFFFFF"/>
-        </w:rPr>
-      </w:pPr>
-      <w:r>
-        <w:rPr>
-          <w:rFonts w:cstheme="minorHAnsi"/>
-          <w:b/>
-          <w:bCs/>
-          <w:color w:val="212529"/>
-          <w:sz w:val="24"/>
-          <w:szCs w:val="24"/>
-          <w:shd w:val="clear" w:color="auto" w:fill="FFFFFF"/>
-        </w:rPr>
-        <w:t>Abstract</w:t>
-      </w:r>
-      <w:r>
-        <w:rPr>
-          <w:rFonts w:cstheme="minorHAnsi"/>
-          <w:color w:val="212529"/>
-          <w:sz w:val="24"/>
-          <w:szCs w:val="24"/>
-          <w:shd w:val="clear" w:color="auto" w:fill="FFFFFF"/>
-        </w:rPr>
-        <w:t xml:space="preserve">: Just before we embark on the 2024 academic year, it is a good chance to step back and look at whether Australasian telecommunications researchers can make a difference in the year ahead. There are numerous white papers available forecasting potential telecommunications futures with 5G establishing itself and 6G under design. The UN sustainability goals provide a framework for directing global innovation across all sectors. This talk will be an interactive exploration of the pitfalls and potentials of our field framed through the speaker’s research lenses of telecommunication innovation, and diversity, </w:t>
+          <w:sz w:val="24"/>
+          <w:szCs w:val="24"/>
+          <w:shd w:val="clear" w:color="auto" w:fill="FFFFFF"/>
+        </w:rPr>
+        <w:t xml:space="preserve">: </w:t>
+      </w:r>
+      <w:r>
+        <w:rPr>
+          <w:rFonts w:eastAsia="Times New Roman" w:cstheme="minorHAnsi"/>
+          <w:sz w:val="24"/>
+          <w:szCs w:val="24"/>
+          <w:shd w:val="clear" w:color="auto" w:fill="FFFFFF"/>
+        </w:rPr>
+        <w:t>How information technologies can aid the rational design of variant-proof vaccines and drugs</w:t>
+      </w:r>
+    </w:p>
+    <w:p>
+      <w:pPr>
+        <w:rPr>
+          <w:rFonts w:eastAsia="Times New Roman" w:cstheme="minorHAnsi"/>
+          <w:sz w:val="24"/>
+          <w:szCs w:val="24"/>
+          <w:shd w:val="clear" w:color="auto" w:fill="FFFFFF"/>
+        </w:rPr>
+      </w:pPr>
+    </w:p>
+    <w:p>
+      <w:pPr>
+        <w:rPr>
+          <w:rFonts w:eastAsia="Times New Roman" w:cstheme="minorHAnsi"/>
+          <w:sz w:val="24"/>
+          <w:szCs w:val="24"/>
+          <w:shd w:val="clear" w:color="auto" w:fill="FFFFFF"/>
+        </w:rPr>
+      </w:pPr>
+      <w:r>
+        <w:rPr>
+          <w:rFonts w:eastAsia="Times New Roman" w:cstheme="minorHAnsi"/>
+          <w:b/>
+          <w:bCs/>
+          <w:sz w:val="24"/>
+          <w:szCs w:val="24"/>
+          <w:shd w:val="clear" w:color="auto" w:fill="FFFFFF"/>
+        </w:rPr>
+        <w:t>Abstract:</w:t>
+      </w:r>
+      <w:r>
+        <w:rPr>
+          <w:rFonts w:eastAsia="Times New Roman" w:cstheme="minorHAnsi"/>
+          <w:sz w:val="24"/>
+          <w:szCs w:val="24"/>
+          <w:shd w:val="clear" w:color="auto" w:fill="FFFFFF"/>
+        </w:rPr>
+        <w:t xml:space="preserve"> Complex dynamics and high genetic diversity of RNA viruses pose major challenges to vaccine and drug development. Intelligent models built using techniques from statistical physics, information theory, and machine learning, applied together with immunological and virological data, offer novel approaches to confront these challenges. This talk will introduce models for HIV, HCV and COVID-19 and will describe their use in predicting genomic “weak spots” that can guide vaccine and drug designs that seek to corner the viruses with targeted immune or therapeutic responses. A preclinical vaccine trial for HIV (conducted in monkeys) designed based on these models will be described. Generally, the talk will demonstrate how fundamental concepts in communication and information technologies, coupled with breakthrough programmable biotechnology innovations (e.g., mRNA technologies, used in the Pfizer/BioNTech and Moderna COVID-19 vaccines) can aid the rational design of future-generation vaccines and therapies.  </w:t>
+      </w:r>
+    </w:p>
+    <w:p>
+      <w:pPr>
+        <w:rPr>
+          <w:rFonts w:eastAsia="Times New Roman" w:cstheme="minorHAnsi"/>
+          <w:sz w:val="24"/>
+          <w:szCs w:val="24"/>
+        </w:rPr>
+      </w:pPr>
+    </w:p>
+    <w:p>
+      <w:pPr>
+        <w:rPr>
+          <w:rFonts w:cstheme="minorHAnsi"/>
+          <w:color w:val="212529"/>
+          <w:sz w:val="24"/>
+          <w:szCs w:val="24"/>
+          <w:shd w:val="clear" w:color="auto" w:fill="FFFFFF"/>
+        </w:rPr>
+      </w:pPr>
+      <w:r>
+        <w:rPr>
+          <w:rFonts w:cstheme="minorHAnsi"/>
+          <w:b/>
+          <w:bCs/>
+          <w:color w:val="212529"/>
+          <w:sz w:val="24"/>
+          <w:szCs w:val="24"/>
+          <w:shd w:val="clear" w:color="auto" w:fill="FFFFFF"/>
+        </w:rPr>
+        <w:t>Bio</w:t>
+      </w:r>
+      <w:r>
+        <w:rPr>
+          <w:rFonts w:cstheme="minorHAnsi"/>
+          <w:color w:val="212529"/>
+          <w:sz w:val="24"/>
+          <w:szCs w:val="24"/>
+          <w:shd w:val="clear" w:color="auto" w:fill="FFFFFF"/>
+        </w:rPr>
+        <w:t xml:space="preserve">: Matthew McKay is an ARC Future Fellow and Professor at the University of Melbourne. He holds a joint appointment in the Department of Electrical and Electronic Engineering and the Department of Microbiology and Immunology in the Peter Doherty Institute for Infection and Immunity. Matthew was previously an Assistant Professor, Hari </w:t>
+      </w:r>
+      <w:proofErr w:type="spellStart"/>
+      <w:r>
+        <w:rPr>
+          <w:rFonts w:cstheme="minorHAnsi"/>
+          <w:color w:val="212529"/>
+          <w:sz w:val="24"/>
+          <w:szCs w:val="24"/>
+          <w:shd w:val="clear" w:color="auto" w:fill="FFFFFF"/>
+        </w:rPr>
+        <w:t>Harilela</w:t>
+      </w:r>
+      <w:proofErr w:type="spellEnd"/>
+      <w:r>
+        <w:rPr>
+          <w:rFonts w:cstheme="minorHAnsi"/>
+          <w:color w:val="212529"/>
+          <w:sz w:val="24"/>
+          <w:szCs w:val="24"/>
+          <w:shd w:val="clear" w:color="auto" w:fill="FFFFFF"/>
+        </w:rPr>
+        <w:t xml:space="preserve"> Associate Professor, and Full Professor at the Hong Kong University of Science and Technology (HKUST), where he continues to hold an Adjunct Professor position. He has been a Research Scientist with the Institute for Medical Engineering &amp; Science (IMES) at MIT and with the Department of Statistics at Stanford. He received his Ph.D. in electrical engineering from The University of Sydney. He is a Fellow of the </w:t>
       </w:r>
       <w:proofErr w:type="gramStart"/>
       <w:r>
@@ -372,7 +442,7 @@
           <w:szCs w:val="24"/>
           <w:shd w:val="clear" w:color="auto" w:fill="FFFFFF"/>
         </w:rPr>
-        <w:t>equity</w:t>
+        <w:t>IEEE, and</w:t>
       </w:r>
       <w:proofErr w:type="gramEnd"/>
       <w:r>
@@ -383,294 +453,20 @@
           <w:szCs w:val="24"/>
           <w:shd w:val="clear" w:color="auto" w:fill="FFFFFF"/>
         </w:rPr>
-        <w:t xml:space="preserve"> and inclusion.</w:t>
-      </w:r>
-    </w:p>
-    <w:p>
-      <w:pPr>
-        <w:rPr>
-          <w:rFonts w:cstheme="minorHAnsi"/>
-          <w:color w:val="212529"/>
-          <w:sz w:val="24"/>
-          <w:szCs w:val="24"/>
-          <w:shd w:val="clear" w:color="auto" w:fill="FFFFFF"/>
-        </w:rPr>
-      </w:pPr>
-    </w:p>
-    <w:p>
-      <w:pPr>
-        <w:rPr>
-          <w:rFonts w:cstheme="minorHAnsi"/>
-          <w:color w:val="212529"/>
-          <w:sz w:val="24"/>
-          <w:szCs w:val="24"/>
-          <w:shd w:val="clear" w:color="auto" w:fill="FFFFFF"/>
-        </w:rPr>
-      </w:pPr>
-      <w:r>
-        <w:rPr>
-          <w:rFonts w:cstheme="minorHAnsi"/>
-          <w:b/>
-          <w:bCs/>
-          <w:color w:val="212529"/>
-          <w:sz w:val="24"/>
-          <w:szCs w:val="24"/>
-          <w:shd w:val="clear" w:color="auto" w:fill="FFFFFF"/>
-        </w:rPr>
-        <w:t>Bio</w:t>
-      </w:r>
-      <w:r>
-        <w:rPr>
-          <w:rFonts w:cstheme="minorHAnsi"/>
-          <w:color w:val="212529"/>
-          <w:sz w:val="24"/>
-          <w:szCs w:val="24"/>
-          <w:shd w:val="clear" w:color="auto" w:fill="FFFFFF"/>
-        </w:rPr>
-        <w:t xml:space="preserve">: Prof. Philippa Martin received the B.E. (Hons.) and Ph.D. degrees in electrical and electronic engineering from </w:t>
-      </w:r>
-      <w:proofErr w:type="spellStart"/>
-      <w:r>
-        <w:rPr>
-          <w:rFonts w:cstheme="minorHAnsi"/>
-          <w:color w:val="212529"/>
-          <w:sz w:val="24"/>
-          <w:szCs w:val="24"/>
-          <w:shd w:val="clear" w:color="auto" w:fill="FFFFFF"/>
-        </w:rPr>
-        <w:t>Te</w:t>
-      </w:r>
-      <w:proofErr w:type="spellEnd"/>
-      <w:r>
-        <w:rPr>
-          <w:rFonts w:cstheme="minorHAnsi"/>
-          <w:color w:val="212529"/>
-          <w:sz w:val="24"/>
-          <w:szCs w:val="24"/>
-          <w:shd w:val="clear" w:color="auto" w:fill="FFFFFF"/>
-        </w:rPr>
-        <w:t xml:space="preserve"> Whare Wānanga o </w:t>
-      </w:r>
-      <w:proofErr w:type="spellStart"/>
-      <w:r>
-        <w:rPr>
-          <w:rFonts w:cstheme="minorHAnsi"/>
-          <w:color w:val="212529"/>
-          <w:sz w:val="24"/>
-          <w:szCs w:val="24"/>
-          <w:shd w:val="clear" w:color="auto" w:fill="FFFFFF"/>
-        </w:rPr>
-        <w:t>Waitahi</w:t>
-      </w:r>
-      <w:proofErr w:type="spellEnd"/>
-      <w:r>
-        <w:rPr>
-          <w:rFonts w:cstheme="minorHAnsi"/>
-          <w:color w:val="212529"/>
-          <w:sz w:val="24"/>
-          <w:szCs w:val="24"/>
-          <w:shd w:val="clear" w:color="auto" w:fill="FFFFFF"/>
-        </w:rPr>
-        <w:t xml:space="preserve"> | University of Canterbury (UC), </w:t>
-      </w:r>
-      <w:proofErr w:type="spellStart"/>
-      <w:r>
-        <w:rPr>
-          <w:rFonts w:cstheme="minorHAnsi"/>
-          <w:color w:val="212529"/>
-          <w:sz w:val="24"/>
-          <w:szCs w:val="24"/>
-          <w:shd w:val="clear" w:color="auto" w:fill="FFFFFF"/>
-        </w:rPr>
-        <w:t>Ōtautahi</w:t>
-      </w:r>
-      <w:proofErr w:type="spellEnd"/>
-      <w:r>
-        <w:rPr>
-          <w:rFonts w:cstheme="minorHAnsi"/>
-          <w:color w:val="212529"/>
-          <w:sz w:val="24"/>
-          <w:szCs w:val="24"/>
-          <w:shd w:val="clear" w:color="auto" w:fill="FFFFFF"/>
-        </w:rPr>
-        <w:t xml:space="preserve"> | Christchurch, Aotearoa | New Zealand, in 1997 and 2001, respectively. She was a Postdoctoral Fellow there in 2001-2004. In 2002, she was a Visiting Researcher at the University of Hawaii at Manoa, USA. Since 2004, she has been an Academic with UC, where she is currently a </w:t>
-      </w:r>
-      <w:proofErr w:type="gramStart"/>
-      <w:r>
-        <w:rPr>
-          <w:rFonts w:cstheme="minorHAnsi"/>
-          <w:color w:val="212529"/>
-          <w:sz w:val="24"/>
-          <w:szCs w:val="24"/>
-          <w:shd w:val="clear" w:color="auto" w:fill="FFFFFF"/>
-        </w:rPr>
-        <w:t>Professor</w:t>
-      </w:r>
-      <w:proofErr w:type="gramEnd"/>
-      <w:r>
-        <w:rPr>
-          <w:rFonts w:cstheme="minorHAnsi"/>
-          <w:color w:val="212529"/>
-          <w:sz w:val="24"/>
-          <w:szCs w:val="24"/>
-          <w:shd w:val="clear" w:color="auto" w:fill="FFFFFF"/>
-        </w:rPr>
-        <w:t xml:space="preserve">. She is a Fellow of Engineering New Zealand, Senior Member of IEEE and a Senior Fellow of the Higher Education Academy, UK. Her communications research interests include error correction coding, decoding and detection algorithms, equalization, multiple antenna systems, channel modelling, and 5G-6G communications, </w:t>
-      </w:r>
-      <w:proofErr w:type="gramStart"/>
-      <w:r>
-        <w:rPr>
-          <w:rFonts w:cstheme="minorHAnsi"/>
-          <w:color w:val="212529"/>
-          <w:sz w:val="24"/>
-          <w:szCs w:val="24"/>
-          <w:shd w:val="clear" w:color="auto" w:fill="FFFFFF"/>
-        </w:rPr>
-        <w:t>in particular for</w:t>
-      </w:r>
-      <w:proofErr w:type="gramEnd"/>
-      <w:r>
-        <w:rPr>
-          <w:rFonts w:cstheme="minorHAnsi"/>
-          <w:color w:val="212529"/>
-          <w:sz w:val="24"/>
-          <w:szCs w:val="24"/>
-          <w:shd w:val="clear" w:color="auto" w:fill="FFFFFF"/>
-        </w:rPr>
-        <w:t xml:space="preserve"> wireless communications. She served as an Editor of the IEEE Transactions on Wireless Communications in 2005-2008 and 2014-2016. She was a member of the IEEE Communication Society Board of Governors in 2019-2021 and currently serves on their Financial standing committee. In addition, Philippa has a Certificate of Arts in </w:t>
-      </w:r>
-      <w:proofErr w:type="spellStart"/>
-      <w:r>
-        <w:rPr>
-          <w:rFonts w:cstheme="minorHAnsi"/>
-          <w:color w:val="212529"/>
-          <w:sz w:val="24"/>
-          <w:szCs w:val="24"/>
-          <w:shd w:val="clear" w:color="auto" w:fill="FFFFFF"/>
-        </w:rPr>
-        <w:t>Te</w:t>
-      </w:r>
-      <w:proofErr w:type="spellEnd"/>
-      <w:r>
-        <w:rPr>
-          <w:rFonts w:cstheme="minorHAnsi"/>
-          <w:color w:val="212529"/>
-          <w:sz w:val="24"/>
-          <w:szCs w:val="24"/>
-          <w:shd w:val="clear" w:color="auto" w:fill="FFFFFF"/>
-        </w:rPr>
-        <w:t xml:space="preserve"> Reo Māori and Māori and Indigenous Studies, Postgraduate Certificate in Counselling Studies, Postgraduate Certificate in Strategic Leadership and Postgraduate Certificate in Tertiary Teaching. Her research interests include engineering education as well as diversity, </w:t>
-      </w:r>
-      <w:proofErr w:type="gramStart"/>
-      <w:r>
-        <w:rPr>
-          <w:rFonts w:cstheme="minorHAnsi"/>
-          <w:color w:val="212529"/>
-          <w:sz w:val="24"/>
-          <w:szCs w:val="24"/>
-          <w:shd w:val="clear" w:color="auto" w:fill="FFFFFF"/>
-        </w:rPr>
-        <w:t>equity</w:t>
-      </w:r>
-      <w:proofErr w:type="gramEnd"/>
-      <w:r>
-        <w:rPr>
-          <w:rFonts w:cstheme="minorHAnsi"/>
-          <w:color w:val="212529"/>
-          <w:sz w:val="24"/>
-          <w:szCs w:val="24"/>
-          <w:shd w:val="clear" w:color="auto" w:fill="FFFFFF"/>
-        </w:rPr>
-        <w:t xml:space="preserve"> and inclusion. She set up an award-winning peer mentoring program at UC called ENG ME! (ENVI 2023 Engineering Education award from Engineering New Zealand), while being Dean of Engineering (First Year) in 2017-2021. In 2023, she received the national </w:t>
-      </w:r>
-      <w:proofErr w:type="spellStart"/>
-      <w:r>
-        <w:rPr>
-          <w:rFonts w:cstheme="minorHAnsi"/>
-          <w:color w:val="212529"/>
-          <w:sz w:val="24"/>
-          <w:szCs w:val="24"/>
-          <w:shd w:val="clear" w:color="auto" w:fill="FFFFFF"/>
-        </w:rPr>
-        <w:t>Te</w:t>
-      </w:r>
-      <w:proofErr w:type="spellEnd"/>
-      <w:r>
-        <w:rPr>
-          <w:rFonts w:cstheme="minorHAnsi"/>
-          <w:color w:val="212529"/>
-          <w:sz w:val="24"/>
-          <w:szCs w:val="24"/>
-          <w:shd w:val="clear" w:color="auto" w:fill="FFFFFF"/>
-        </w:rPr>
-        <w:t xml:space="preserve"> </w:t>
-      </w:r>
-      <w:proofErr w:type="spellStart"/>
-      <w:r>
-        <w:rPr>
-          <w:rFonts w:cstheme="minorHAnsi"/>
-          <w:color w:val="212529"/>
-          <w:sz w:val="24"/>
-          <w:szCs w:val="24"/>
-          <w:shd w:val="clear" w:color="auto" w:fill="FFFFFF"/>
-        </w:rPr>
-        <w:t>Whatu</w:t>
-      </w:r>
-      <w:proofErr w:type="spellEnd"/>
-      <w:r>
-        <w:rPr>
-          <w:rFonts w:cstheme="minorHAnsi"/>
-          <w:color w:val="212529"/>
-          <w:sz w:val="24"/>
-          <w:szCs w:val="24"/>
-          <w:shd w:val="clear" w:color="auto" w:fill="FFFFFF"/>
-        </w:rPr>
-        <w:t xml:space="preserve"> </w:t>
-      </w:r>
-      <w:proofErr w:type="spellStart"/>
-      <w:r>
-        <w:rPr>
-          <w:rFonts w:cstheme="minorHAnsi"/>
-          <w:color w:val="212529"/>
-          <w:sz w:val="24"/>
-          <w:szCs w:val="24"/>
-          <w:shd w:val="clear" w:color="auto" w:fill="FFFFFF"/>
-        </w:rPr>
-        <w:t>Kairangi</w:t>
-      </w:r>
-      <w:proofErr w:type="spellEnd"/>
-      <w:r>
-        <w:rPr>
-          <w:rFonts w:cstheme="minorHAnsi"/>
-          <w:color w:val="212529"/>
-          <w:sz w:val="24"/>
-          <w:szCs w:val="24"/>
-          <w:shd w:val="clear" w:color="auto" w:fill="FFFFFF"/>
-        </w:rPr>
-        <w:t xml:space="preserve"> Aotearoa Tertiary Teaching Award for transforming engineering education for students, </w:t>
-      </w:r>
-      <w:proofErr w:type="gramStart"/>
-      <w:r>
-        <w:rPr>
-          <w:rFonts w:cstheme="minorHAnsi"/>
-          <w:color w:val="212529"/>
-          <w:sz w:val="24"/>
-          <w:szCs w:val="24"/>
-          <w:shd w:val="clear" w:color="auto" w:fill="FFFFFF"/>
-        </w:rPr>
-        <w:t>institutions</w:t>
-      </w:r>
-      <w:proofErr w:type="gramEnd"/>
-      <w:r>
-        <w:rPr>
-          <w:rFonts w:cstheme="minorHAnsi"/>
-          <w:color w:val="212529"/>
-          <w:sz w:val="24"/>
-          <w:szCs w:val="24"/>
-          <w:shd w:val="clear" w:color="auto" w:fill="FFFFFF"/>
-        </w:rPr>
-        <w:t xml:space="preserve"> and community benefit.</w:t>
-      </w:r>
+        <w:t xml:space="preserve"> has served as a Young Scientist of the World Economic Forum and the World Laureates Forum. In 2021, he was awarded the Australia-China Alumni Award for Research and Science by the Australia-China Alumni Association. Matthew's areas of interest include machine learning and signal processing, and their applications to infectious diseases and vaccines.</w:t>
+      </w:r>
+    </w:p>
+    <w:p>
+      <w:pPr>
+        <w:rPr>
+          <w:rFonts w:cstheme="minorHAnsi"/>
+          <w:b/>
+          <w:bCs/>
+          <w:sz w:val="32"/>
+          <w:szCs w:val="32"/>
+          <w:u w:val="single"/>
+        </w:rPr>
+      </w:pPr>
     </w:p>
     <w:p>
       <w:pPr>
@@ -1663,45 +1459,22 @@
           <w:shd w:val="clear" w:color="auto" w:fill="FFFFFF"/>
         </w:rPr>
         <w:lastRenderedPageBreak/>
-        <w:t xml:space="preserve">Prof. </w:t>
-      </w:r>
-      <w:r>
-        <w:rPr>
-          <w:rFonts w:cstheme="minorHAnsi"/>
-          <w:b/>
-          <w:bCs/>
-          <w:color w:val="212529"/>
-          <w:sz w:val="24"/>
-          <w:szCs w:val="24"/>
-          <w:shd w:val="clear" w:color="auto" w:fill="FFFFFF"/>
-        </w:rPr>
-        <w:t>Matthew McKay</w:t>
-      </w:r>
-      <w:r>
-        <w:rPr>
-          <w:rFonts w:cstheme="minorHAnsi"/>
-          <w:b/>
-          <w:bCs/>
-          <w:color w:val="212529"/>
-          <w:sz w:val="24"/>
-          <w:szCs w:val="24"/>
-          <w:shd w:val="clear" w:color="auto" w:fill="FFFFFF"/>
-        </w:rPr>
-        <w:t xml:space="preserve">, University of Melbourne </w:t>
-      </w:r>
-    </w:p>
-    <w:p>
-      <w:pPr>
-        <w:rPr>
-          <w:rFonts w:cstheme="minorHAnsi"/>
-          <w:b/>
-          <w:bCs/>
-          <w:color w:val="212529"/>
-          <w:sz w:val="24"/>
-          <w:szCs w:val="24"/>
-          <w:shd w:val="clear" w:color="auto" w:fill="FFFFFF"/>
-        </w:rPr>
-      </w:pPr>
+        <w:t xml:space="preserve">Prof. Philippa Martin, University of Canterbury </w:t>
+      </w:r>
+    </w:p>
+    <w:p>
+      <w:pPr>
+        <w:rPr>
+          <w:rFonts w:cstheme="minorHAnsi"/>
+          <w:b/>
+          <w:bCs/>
+          <w:color w:val="212529"/>
+          <w:sz w:val="24"/>
+          <w:szCs w:val="24"/>
+          <w:shd w:val="clear" w:color="auto" w:fill="FFFFFF"/>
+        </w:rPr>
+      </w:pPr>
+      <w:bookmarkStart w:id="0" w:name="_Hlk155881167"/>
       <w:r>
         <w:rPr>
           <w:rFonts w:cstheme="minorHAnsi"/>
@@ -1722,17 +1495,17 @@
           <w:szCs w:val="24"/>
           <w:shd w:val="clear" w:color="auto" w:fill="FFFFFF"/>
         </w:rPr>
-        <w:t>Wednesday</w:t>
-      </w:r>
-      <w:r>
-        <w:rPr>
-          <w:rFonts w:cstheme="minorHAnsi"/>
-          <w:color w:val="212529"/>
-          <w:sz w:val="24"/>
-          <w:szCs w:val="24"/>
-          <w:shd w:val="clear" w:color="auto" w:fill="FFFFFF"/>
-        </w:rPr>
-        <w:t xml:space="preserve">, </w:t>
+        <w:t>Wednesday,</w:t>
+      </w:r>
+      <w:r>
+        <w:rPr>
+          <w:rFonts w:cstheme="minorHAnsi"/>
+          <w:color w:val="212529"/>
+          <w:sz w:val="24"/>
+          <w:szCs w:val="24"/>
+          <w:shd w:val="clear" w:color="auto" w:fill="FFFFFF"/>
+        </w:rPr>
+        <w:t xml:space="preserve"> </w:t>
       </w:r>
       <w:r>
         <w:rPr>
@@ -1860,20 +1633,23 @@
         <w:t xml:space="preserve"> am</w:t>
       </w:r>
     </w:p>
-    <w:p>
-      <w:pPr>
-        <w:rPr>
-          <w:rFonts w:eastAsia="Times New Roman" w:cstheme="minorHAnsi"/>
-          <w:sz w:val="24"/>
-          <w:szCs w:val="24"/>
-          <w:shd w:val="clear" w:color="auto" w:fill="FFFFFF"/>
-        </w:rPr>
-      </w:pPr>
-      <w:r>
-        <w:rPr>
-          <w:rFonts w:cstheme="minorHAnsi"/>
-          <w:b/>
-          <w:bCs/>
+    <w:bookmarkEnd w:id="0"/>
+    <w:p>
+      <w:pPr>
+        <w:rPr>
+          <w:rFonts w:cstheme="minorHAnsi"/>
+          <w:color w:val="212529"/>
+          <w:sz w:val="24"/>
+          <w:szCs w:val="24"/>
+          <w:shd w:val="clear" w:color="auto" w:fill="FFFFFF"/>
+        </w:rPr>
+      </w:pPr>
+      <w:r>
+        <w:rPr>
+          <w:rFonts w:cstheme="minorHAnsi"/>
+          <w:b/>
+          <w:bCs/>
+          <w:color w:val="212529"/>
           <w:sz w:val="24"/>
           <w:szCs w:val="24"/>
           <w:shd w:val="clear" w:color="auto" w:fill="FFFFFF"/>
@@ -1883,68 +1659,88 @@
       <w:r>
         <w:rPr>
           <w:rFonts w:cstheme="minorHAnsi"/>
-          <w:sz w:val="24"/>
-          <w:szCs w:val="24"/>
-          <w:shd w:val="clear" w:color="auto" w:fill="FFFFFF"/>
-        </w:rPr>
-        <w:t xml:space="preserve">: </w:t>
-      </w:r>
-      <w:r>
-        <w:rPr>
-          <w:rFonts w:eastAsia="Times New Roman" w:cstheme="minorHAnsi"/>
-          <w:sz w:val="24"/>
-          <w:szCs w:val="24"/>
-          <w:shd w:val="clear" w:color="auto" w:fill="FFFFFF"/>
-        </w:rPr>
-        <w:t>How information technologies can aid the rational design of variant-proof vaccines and drugs</w:t>
-      </w:r>
-    </w:p>
-    <w:p>
-      <w:pPr>
-        <w:rPr>
-          <w:rFonts w:eastAsia="Times New Roman" w:cstheme="minorHAnsi"/>
-          <w:sz w:val="24"/>
-          <w:szCs w:val="24"/>
-          <w:shd w:val="clear" w:color="auto" w:fill="FFFFFF"/>
-        </w:rPr>
-      </w:pPr>
-    </w:p>
-    <w:p>
-      <w:pPr>
-        <w:rPr>
-          <w:rFonts w:eastAsia="Times New Roman" w:cstheme="minorHAnsi"/>
-          <w:sz w:val="24"/>
-          <w:szCs w:val="24"/>
-          <w:shd w:val="clear" w:color="auto" w:fill="FFFFFF"/>
-        </w:rPr>
-      </w:pPr>
-      <w:r>
-        <w:rPr>
-          <w:rFonts w:eastAsia="Times New Roman" w:cstheme="minorHAnsi"/>
-          <w:b/>
-          <w:bCs/>
-          <w:sz w:val="24"/>
-          <w:szCs w:val="24"/>
-          <w:shd w:val="clear" w:color="auto" w:fill="FFFFFF"/>
-        </w:rPr>
-        <w:t>Abstract:</w:t>
-      </w:r>
-      <w:r>
-        <w:rPr>
-          <w:rFonts w:eastAsia="Times New Roman" w:cstheme="minorHAnsi"/>
-          <w:sz w:val="24"/>
-          <w:szCs w:val="24"/>
-          <w:shd w:val="clear" w:color="auto" w:fill="FFFFFF"/>
-        </w:rPr>
-        <w:t xml:space="preserve"> Complex dynamics and high genetic diversity of RNA viruses pose major challenges to vaccine and drug development. Intelligent models built using techniques from statistical physics, information theory, and machine learning, applied together with immunological and virological data, offer novel approaches to confront these challenges. This talk will introduce models for HIV, HCV and COVID-19 and will describe their use in predicting genomic “weak spots” that can guide vaccine and drug designs that seek to corner the viruses with targeted immune or therapeutic responses. A preclinical vaccine trial for HIV (conducted in monkeys) designed based on these models will be described. Generally, the talk will demonstrate how fundamental concepts in communication and information technologies, coupled with breakthrough programmable biotechnology innovations (e.g., mRNA technologies, used in the Pfizer/BioNTech and Moderna COVID-19 vaccines) can aid the rational design of future-generation vaccines and therapies.  </w:t>
-      </w:r>
-    </w:p>
-    <w:p>
-      <w:pPr>
-        <w:rPr>
-          <w:rFonts w:eastAsia="Times New Roman" w:cstheme="minorHAnsi"/>
-          <w:sz w:val="24"/>
-          <w:szCs w:val="24"/>
+          <w:color w:val="212529"/>
+          <w:sz w:val="24"/>
+          <w:szCs w:val="24"/>
+          <w:shd w:val="clear" w:color="auto" w:fill="FFFFFF"/>
+        </w:rPr>
+        <w:t xml:space="preserve">: Can bits and bytes make a difference? </w:t>
+      </w:r>
+    </w:p>
+    <w:p>
+      <w:pPr>
+        <w:rPr>
+          <w:rFonts w:cstheme="minorHAnsi"/>
+          <w:color w:val="212529"/>
+          <w:sz w:val="24"/>
+          <w:szCs w:val="24"/>
+          <w:shd w:val="clear" w:color="auto" w:fill="FFFFFF"/>
+        </w:rPr>
+      </w:pPr>
+    </w:p>
+    <w:p>
+      <w:pPr>
+        <w:rPr>
+          <w:rFonts w:cstheme="minorHAnsi"/>
+          <w:color w:val="212529"/>
+          <w:sz w:val="24"/>
+          <w:szCs w:val="24"/>
+          <w:shd w:val="clear" w:color="auto" w:fill="FFFFFF"/>
+        </w:rPr>
+      </w:pPr>
+      <w:r>
+        <w:rPr>
+          <w:rFonts w:cstheme="minorHAnsi"/>
+          <w:b/>
+          <w:bCs/>
+          <w:color w:val="212529"/>
+          <w:sz w:val="24"/>
+          <w:szCs w:val="24"/>
+          <w:shd w:val="clear" w:color="auto" w:fill="FFFFFF"/>
+        </w:rPr>
+        <w:t>Abstract</w:t>
+      </w:r>
+      <w:r>
+        <w:rPr>
+          <w:rFonts w:cstheme="minorHAnsi"/>
+          <w:color w:val="212529"/>
+          <w:sz w:val="24"/>
+          <w:szCs w:val="24"/>
+          <w:shd w:val="clear" w:color="auto" w:fill="FFFFFF"/>
+        </w:rPr>
+        <w:t xml:space="preserve">: Just before we embark on the 2024 academic year, it is a good chance to step back and look at whether Australasian telecommunications researchers can make a difference in the year ahead. There are numerous white papers available forecasting potential telecommunications futures with 5G establishing itself and 6G under design. The UN sustainability goals provide a framework for directing global innovation across all sectors. This talk will be an interactive exploration of the pitfalls and potentials of our field framed through the speaker’s research lenses of telecommunication innovation, and diversity, </w:t>
+      </w:r>
+      <w:proofErr w:type="gramStart"/>
+      <w:r>
+        <w:rPr>
+          <w:rFonts w:cstheme="minorHAnsi"/>
+          <w:color w:val="212529"/>
+          <w:sz w:val="24"/>
+          <w:szCs w:val="24"/>
+          <w:shd w:val="clear" w:color="auto" w:fill="FFFFFF"/>
+        </w:rPr>
+        <w:t>equity</w:t>
+      </w:r>
+      <w:proofErr w:type="gramEnd"/>
+      <w:r>
+        <w:rPr>
+          <w:rFonts w:cstheme="minorHAnsi"/>
+          <w:color w:val="212529"/>
+          <w:sz w:val="24"/>
+          <w:szCs w:val="24"/>
+          <w:shd w:val="clear" w:color="auto" w:fill="FFFFFF"/>
+        </w:rPr>
+        <w:t xml:space="preserve"> and inclusion.</w:t>
+      </w:r>
+    </w:p>
+    <w:p>
+      <w:pPr>
+        <w:rPr>
+          <w:rFonts w:cstheme="minorHAnsi"/>
+          <w:color w:val="212529"/>
+          <w:sz w:val="24"/>
+          <w:szCs w:val="24"/>
+          <w:shd w:val="clear" w:color="auto" w:fill="FFFFFF"/>
         </w:rPr>
       </w:pPr>
     </w:p>
@@ -1978,7 +1774,7 @@
           <w:szCs w:val="24"/>
           <w:shd w:val="clear" w:color="auto" w:fill="FFFFFF"/>
         </w:rPr>
-        <w:t xml:space="preserve">: Matthew McKay is an ARC Future Fellow and Professor at the University of Melbourne. He holds a joint appointment in the Department of Electrical and Electronic Engineering and the Department of Microbiology and Immunology in the Peter Doherty Institute for Infection and Immunity. Matthew was previously an Assistant Professor, Hari </w:t>
+        <w:t xml:space="preserve">: Prof. Philippa Martin received the B.E. (Hons.) and Ph.D. degrees in electrical and electronic engineering from </w:t>
       </w:r>
       <w:proofErr w:type="spellStart"/>
       <w:r>
@@ -1989,7 +1785,7 @@
           <w:szCs w:val="24"/>
           <w:shd w:val="clear" w:color="auto" w:fill="FFFFFF"/>
         </w:rPr>
-        <w:t>Harilela</w:t>
+        <w:t>Te</w:t>
       </w:r>
       <w:proofErr w:type="spellEnd"/>
       <w:r>
@@ -2000,7 +1796,51 @@
           <w:szCs w:val="24"/>
           <w:shd w:val="clear" w:color="auto" w:fill="FFFFFF"/>
         </w:rPr>
-        <w:t xml:space="preserve"> Associate Professor, and Full Professor at the Hong Kong University of Science and Technology (HKUST), where he continues to hold an Adjunct Professor position. He has been a Research Scientist with the Institute for Medical Engineering &amp; Science (IMES) at MIT and with the Department of Statistics at Stanford. He received his Ph.D. in electrical engineering from The University of Sydney. He is a Fellow of the </w:t>
+        <w:t xml:space="preserve"> Whare Wānanga o </w:t>
+      </w:r>
+      <w:proofErr w:type="spellStart"/>
+      <w:r>
+        <w:rPr>
+          <w:rFonts w:cstheme="minorHAnsi"/>
+          <w:color w:val="212529"/>
+          <w:sz w:val="24"/>
+          <w:szCs w:val="24"/>
+          <w:shd w:val="clear" w:color="auto" w:fill="FFFFFF"/>
+        </w:rPr>
+        <w:t>Waitahi</w:t>
+      </w:r>
+      <w:proofErr w:type="spellEnd"/>
+      <w:r>
+        <w:rPr>
+          <w:rFonts w:cstheme="minorHAnsi"/>
+          <w:color w:val="212529"/>
+          <w:sz w:val="24"/>
+          <w:szCs w:val="24"/>
+          <w:shd w:val="clear" w:color="auto" w:fill="FFFFFF"/>
+        </w:rPr>
+        <w:t xml:space="preserve"> | University of Canterbury (UC), </w:t>
+      </w:r>
+      <w:proofErr w:type="spellStart"/>
+      <w:r>
+        <w:rPr>
+          <w:rFonts w:cstheme="minorHAnsi"/>
+          <w:color w:val="212529"/>
+          <w:sz w:val="24"/>
+          <w:szCs w:val="24"/>
+          <w:shd w:val="clear" w:color="auto" w:fill="FFFFFF"/>
+        </w:rPr>
+        <w:t>Ōtautahi</w:t>
+      </w:r>
+      <w:proofErr w:type="spellEnd"/>
+      <w:r>
+        <w:rPr>
+          <w:rFonts w:cstheme="minorHAnsi"/>
+          <w:color w:val="212529"/>
+          <w:sz w:val="24"/>
+          <w:szCs w:val="24"/>
+          <w:shd w:val="clear" w:color="auto" w:fill="FFFFFF"/>
+        </w:rPr>
+        <w:t xml:space="preserve"> | Christchurch, Aotearoa | New Zealand, in 1997 and 2001, respectively. She was a Postdoctoral Fellow there in 2001-2004. In 2002, she was a Visiting Researcher at the University of Hawaii at Manoa, USA. Since 2004, she has been an Academic with UC, where she is currently a </w:t>
       </w:r>
       <w:proofErr w:type="gramStart"/>
       <w:r>
@@ -2011,7 +1851,7 @@
           <w:szCs w:val="24"/>
           <w:shd w:val="clear" w:color="auto" w:fill="FFFFFF"/>
         </w:rPr>
-        <w:t>IEEE, and</w:t>
+        <w:t>Professor</w:t>
       </w:r>
       <w:proofErr w:type="gramEnd"/>
       <w:r>
@@ -2022,35 +1862,182 @@
           <w:szCs w:val="24"/>
           <w:shd w:val="clear" w:color="auto" w:fill="FFFFFF"/>
         </w:rPr>
-        <w:t xml:space="preserve"> has served as a Young Scientist of the World Economic Forum and the World Laureates Forum. In 2021, he was awarded the Australia-China Alumni Award for Research and Science by the Australia-China Alumni Association. Matthew's areas of interest include machine learning and signal processing, and their applications to infectious diseases and vaccines.</w:t>
-      </w:r>
-    </w:p>
-    <w:p>
-      <w:pPr>
-        <w:rPr>
-          <w:rFonts w:cstheme="minorHAnsi"/>
-          <w:color w:val="212529"/>
-          <w:sz w:val="24"/>
-          <w:szCs w:val="24"/>
-          <w:shd w:val="clear" w:color="auto" w:fill="FFFFFF"/>
-        </w:rPr>
-      </w:pPr>
-    </w:p>
-    <w:p>
-      <w:pPr>
-        <w:rPr>
-          <w:rFonts w:cstheme="minorHAnsi"/>
-          <w:color w:val="212529"/>
-          <w:sz w:val="24"/>
-          <w:szCs w:val="24"/>
-          <w:shd w:val="clear" w:color="auto" w:fill="FFFFFF"/>
-        </w:rPr>
-      </w:pPr>
-    </w:p>
-    <w:p>
-      <w:pPr>
-        <w:rPr>
-          <w:rFonts w:cstheme="minorHAnsi"/>
+        <w:t xml:space="preserve">. She is a Fellow of Engineering New Zealand, Senior Member of IEEE and a Senior Fellow of the Higher Education Academy, UK. Her communications research interests include error correction coding, decoding and detection algorithms, equalization, multiple antenna systems, channel modelling, and 5G-6G communications, </w:t>
+      </w:r>
+      <w:proofErr w:type="gramStart"/>
+      <w:r>
+        <w:rPr>
+          <w:rFonts w:cstheme="minorHAnsi"/>
+          <w:color w:val="212529"/>
+          <w:sz w:val="24"/>
+          <w:szCs w:val="24"/>
+          <w:shd w:val="clear" w:color="auto" w:fill="FFFFFF"/>
+        </w:rPr>
+        <w:t>in particular for</w:t>
+      </w:r>
+      <w:proofErr w:type="gramEnd"/>
+      <w:r>
+        <w:rPr>
+          <w:rFonts w:cstheme="minorHAnsi"/>
+          <w:color w:val="212529"/>
+          <w:sz w:val="24"/>
+          <w:szCs w:val="24"/>
+          <w:shd w:val="clear" w:color="auto" w:fill="FFFFFF"/>
+        </w:rPr>
+        <w:t xml:space="preserve"> wireless communications. She served as an Editor of the IEEE Transactions on Wireless Communications in 2005-2008 and 2014-2016. She was a member of the IEEE Communication Society Board of Governors in 2019-2021 and currently serves on their Financial standing committee. In addition, Philippa has a Certificate of Arts in </w:t>
+      </w:r>
+      <w:proofErr w:type="spellStart"/>
+      <w:r>
+        <w:rPr>
+          <w:rFonts w:cstheme="minorHAnsi"/>
+          <w:color w:val="212529"/>
+          <w:sz w:val="24"/>
+          <w:szCs w:val="24"/>
+          <w:shd w:val="clear" w:color="auto" w:fill="FFFFFF"/>
+        </w:rPr>
+        <w:t>Te</w:t>
+      </w:r>
+      <w:proofErr w:type="spellEnd"/>
+      <w:r>
+        <w:rPr>
+          <w:rFonts w:cstheme="minorHAnsi"/>
+          <w:color w:val="212529"/>
+          <w:sz w:val="24"/>
+          <w:szCs w:val="24"/>
+          <w:shd w:val="clear" w:color="auto" w:fill="FFFFFF"/>
+        </w:rPr>
+        <w:t xml:space="preserve"> Reo Māori and Māori and Indigenous Studies, Postgraduate Certificate in Counselling Studies, Postgraduate Certificate in Strategic Leadership and Postgraduate Certificate in Tertiary Teaching. Her research interests include engineering education as well as diversity, </w:t>
+      </w:r>
+      <w:proofErr w:type="gramStart"/>
+      <w:r>
+        <w:rPr>
+          <w:rFonts w:cstheme="minorHAnsi"/>
+          <w:color w:val="212529"/>
+          <w:sz w:val="24"/>
+          <w:szCs w:val="24"/>
+          <w:shd w:val="clear" w:color="auto" w:fill="FFFFFF"/>
+        </w:rPr>
+        <w:t>equity</w:t>
+      </w:r>
+      <w:proofErr w:type="gramEnd"/>
+      <w:r>
+        <w:rPr>
+          <w:rFonts w:cstheme="minorHAnsi"/>
+          <w:color w:val="212529"/>
+          <w:sz w:val="24"/>
+          <w:szCs w:val="24"/>
+          <w:shd w:val="clear" w:color="auto" w:fill="FFFFFF"/>
+        </w:rPr>
+        <w:t xml:space="preserve"> and inclusion. She set up an award-winning peer mentoring program at UC called ENG ME! (ENVI 2023 Engineering Education award from Engineering New Zealand), while being Dean of Engineering (First Year) in 2017-2021. In 2023, she received the national </w:t>
+      </w:r>
+      <w:proofErr w:type="spellStart"/>
+      <w:r>
+        <w:rPr>
+          <w:rFonts w:cstheme="minorHAnsi"/>
+          <w:color w:val="212529"/>
+          <w:sz w:val="24"/>
+          <w:szCs w:val="24"/>
+          <w:shd w:val="clear" w:color="auto" w:fill="FFFFFF"/>
+        </w:rPr>
+        <w:t>Te</w:t>
+      </w:r>
+      <w:proofErr w:type="spellEnd"/>
+      <w:r>
+        <w:rPr>
+          <w:rFonts w:cstheme="minorHAnsi"/>
+          <w:color w:val="212529"/>
+          <w:sz w:val="24"/>
+          <w:szCs w:val="24"/>
+          <w:shd w:val="clear" w:color="auto" w:fill="FFFFFF"/>
+        </w:rPr>
+        <w:t xml:space="preserve"> </w:t>
+      </w:r>
+      <w:proofErr w:type="spellStart"/>
+      <w:r>
+        <w:rPr>
+          <w:rFonts w:cstheme="minorHAnsi"/>
+          <w:color w:val="212529"/>
+          <w:sz w:val="24"/>
+          <w:szCs w:val="24"/>
+          <w:shd w:val="clear" w:color="auto" w:fill="FFFFFF"/>
+        </w:rPr>
+        <w:t>Whatu</w:t>
+      </w:r>
+      <w:proofErr w:type="spellEnd"/>
+      <w:r>
+        <w:rPr>
+          <w:rFonts w:cstheme="minorHAnsi"/>
+          <w:color w:val="212529"/>
+          <w:sz w:val="24"/>
+          <w:szCs w:val="24"/>
+          <w:shd w:val="clear" w:color="auto" w:fill="FFFFFF"/>
+        </w:rPr>
+        <w:t xml:space="preserve"> </w:t>
+      </w:r>
+      <w:proofErr w:type="spellStart"/>
+      <w:r>
+        <w:rPr>
+          <w:rFonts w:cstheme="minorHAnsi"/>
+          <w:color w:val="212529"/>
+          <w:sz w:val="24"/>
+          <w:szCs w:val="24"/>
+          <w:shd w:val="clear" w:color="auto" w:fill="FFFFFF"/>
+        </w:rPr>
+        <w:t>Kairangi</w:t>
+      </w:r>
+      <w:proofErr w:type="spellEnd"/>
+      <w:r>
+        <w:rPr>
+          <w:rFonts w:cstheme="minorHAnsi"/>
+          <w:color w:val="212529"/>
+          <w:sz w:val="24"/>
+          <w:szCs w:val="24"/>
+          <w:shd w:val="clear" w:color="auto" w:fill="FFFFFF"/>
+        </w:rPr>
+        <w:t xml:space="preserve"> Aotearoa Tertiary Teaching Award for transforming engineering education for students, </w:t>
+      </w:r>
+      <w:proofErr w:type="gramStart"/>
+      <w:r>
+        <w:rPr>
+          <w:rFonts w:cstheme="minorHAnsi"/>
+          <w:color w:val="212529"/>
+          <w:sz w:val="24"/>
+          <w:szCs w:val="24"/>
+          <w:shd w:val="clear" w:color="auto" w:fill="FFFFFF"/>
+        </w:rPr>
+        <w:t>institutions</w:t>
+      </w:r>
+      <w:proofErr w:type="gramEnd"/>
+      <w:r>
+        <w:rPr>
+          <w:rFonts w:cstheme="minorHAnsi"/>
+          <w:color w:val="212529"/>
+          <w:sz w:val="24"/>
+          <w:szCs w:val="24"/>
+          <w:shd w:val="clear" w:color="auto" w:fill="FFFFFF"/>
+        </w:rPr>
+        <w:t xml:space="preserve"> and community benefit.</w:t>
+      </w:r>
+    </w:p>
+    <w:p>
+      <w:pPr>
+        <w:rPr>
+          <w:rFonts w:cstheme="minorHAnsi"/>
+          <w:b/>
+          <w:bCs/>
+          <w:color w:val="212529"/>
+          <w:sz w:val="24"/>
+          <w:szCs w:val="24"/>
+          <w:shd w:val="clear" w:color="auto" w:fill="FFFFFF"/>
+        </w:rPr>
+      </w:pPr>
+    </w:p>
+    <w:p>
+      <w:pPr>
+        <w:rPr>
+          <w:rFonts w:cstheme="minorHAnsi"/>
+          <w:b/>
+          <w:bCs/>
           <w:color w:val="212529"/>
           <w:sz w:val="24"/>
           <w:szCs w:val="24"/>
@@ -2100,7 +2087,6 @@
           <w:szCs w:val="32"/>
           <w:u w:val="single"/>
         </w:rPr>
-        <w:lastRenderedPageBreak/>
         <w:t xml:space="preserve">Technical Talks </w:t>
       </w:r>
     </w:p>
@@ -2443,18 +2429,33 @@
         </w:rPr>
         <w:t xml:space="preserve"> </w:t>
       </w:r>
-      <w:r>
-        <w:rPr>
-          <w:rFonts w:eastAsia="Times New Roman" w:cstheme="minorHAnsi"/>
-          <w:b/>
-          <w:bCs/>
-          <w:kern w:val="0"/>
-          <w:sz w:val="24"/>
-          <w:szCs w:val="24"/>
-          <w:lang w:eastAsia="en-AU"/>
-          <w14:ligatures w14:val="none"/>
-        </w:rPr>
-        <w:t xml:space="preserve">Margreta </w:t>
+      <w:proofErr w:type="spellStart"/>
+      <w:r>
+        <w:rPr>
+          <w:rFonts w:eastAsia="Times New Roman" w:cstheme="minorHAnsi"/>
+          <w:b/>
+          <w:bCs/>
+          <w:kern w:val="0"/>
+          <w:sz w:val="24"/>
+          <w:szCs w:val="24"/>
+          <w:lang w:eastAsia="en-AU"/>
+          <w14:ligatures w14:val="none"/>
+        </w:rPr>
+        <w:t>Margreta</w:t>
+      </w:r>
+      <w:proofErr w:type="spellEnd"/>
+      <w:r>
+        <w:rPr>
+          <w:rFonts w:eastAsia="Times New Roman" w:cstheme="minorHAnsi"/>
+          <w:b/>
+          <w:bCs/>
+          <w:kern w:val="0"/>
+          <w:sz w:val="24"/>
+          <w:szCs w:val="24"/>
+          <w:lang w:eastAsia="en-AU"/>
+          <w14:ligatures w14:val="none"/>
+        </w:rPr>
+        <w:t xml:space="preserve"> </w:t>
       </w:r>
       <w:proofErr w:type="spellStart"/>
       <w:r>
@@ -2612,7 +2613,25 @@
           <w:sz w:val="24"/>
           <w:szCs w:val="24"/>
         </w:rPr>
-        <w:t xml:space="preserve"> &amp; Napp 2014). We give an overview of those results and then turn our attention to convolutional erasure codes. Such codes lend themselves to sliding window decoding thus making them popular for streaming applications. Here we look at the usefulness of the sliding window decoder for easy repair of lost nodes in a distributed storage setting. We investigate and compare code properties and repair methods.</w:t>
+        <w:t xml:space="preserve"> &amp; </w:t>
+      </w:r>
+      <w:proofErr w:type="spellStart"/>
+      <w:r>
+        <w:rPr>
+          <w:rFonts w:cstheme="minorHAnsi"/>
+          <w:sz w:val="24"/>
+          <w:szCs w:val="24"/>
+        </w:rPr>
+        <w:t>Napp</w:t>
+      </w:r>
+      <w:proofErr w:type="spellEnd"/>
+      <w:r>
+        <w:rPr>
+          <w:rFonts w:cstheme="minorHAnsi"/>
+          <w:sz w:val="24"/>
+          <w:szCs w:val="24"/>
+        </w:rPr>
+        <w:t xml:space="preserve"> 2014). We give an overview of those results and then turn our attention to convolutional erasure codes. Such codes lend themselves to sliding window decoding thus making them popular for streaming applications. Here we look at the usefulness of the sliding window decoder for easy repair of lost nodes in a distributed storage setting. We investigate and compare code properties and repair methods.</w:t>
       </w:r>
     </w:p>
     <w:p>
@@ -2657,18 +2676,6 @@
         </w:rPr>
         <w:t xml:space="preserve"> </w:t>
       </w:r>
-      <w:r>
-        <w:rPr>
-          <w:rFonts w:eastAsia="Times New Roman" w:cstheme="minorHAnsi"/>
-          <w:color w:val="000000"/>
-          <w:kern w:val="0"/>
-          <w:sz w:val="24"/>
-          <w:szCs w:val="24"/>
-          <w:lang w:eastAsia="en-AU"/>
-          <w14:ligatures w14:val="none"/>
-        </w:rPr>
-        <w:t xml:space="preserve">Margreta </w:t>
-      </w:r>
       <w:proofErr w:type="spellStart"/>
       <w:r>
         <w:rPr>
@@ -2680,6 +2687,32 @@
           <w:lang w:eastAsia="en-AU"/>
           <w14:ligatures w14:val="none"/>
         </w:rPr>
+        <w:t>Margreta</w:t>
+      </w:r>
+      <w:proofErr w:type="spellEnd"/>
+      <w:r>
+        <w:rPr>
+          <w:rFonts w:eastAsia="Times New Roman" w:cstheme="minorHAnsi"/>
+          <w:color w:val="000000"/>
+          <w:kern w:val="0"/>
+          <w:sz w:val="24"/>
+          <w:szCs w:val="24"/>
+          <w:lang w:eastAsia="en-AU"/>
+          <w14:ligatures w14:val="none"/>
+        </w:rPr>
+        <w:t xml:space="preserve"> </w:t>
+      </w:r>
+      <w:proofErr w:type="spellStart"/>
+      <w:r>
+        <w:rPr>
+          <w:rFonts w:eastAsia="Times New Roman" w:cstheme="minorHAnsi"/>
+          <w:color w:val="000000"/>
+          <w:kern w:val="0"/>
+          <w:sz w:val="24"/>
+          <w:szCs w:val="24"/>
+          <w:lang w:eastAsia="en-AU"/>
+          <w14:ligatures w14:val="none"/>
+        </w:rPr>
         <w:t>Kuijper</w:t>
       </w:r>
       <w:proofErr w:type="spellEnd"/>
@@ -2769,7 +2802,20 @@
           <w:lang w:eastAsia="en-AU"/>
           <w14:ligatures w14:val="none"/>
         </w:rPr>
-        <w:t xml:space="preserve">the University of Groningen, the Netherlands.  From 1988 to 1992 she worked at the Centrum </w:t>
+        <w:t xml:space="preserve">the University of Groningen, the Netherlands.  </w:t>
+      </w:r>
+      <w:r>
+        <w:rPr>
+          <w:rFonts w:eastAsia="Times New Roman" w:cstheme="minorHAnsi"/>
+          <w:color w:val="000000"/>
+          <w:kern w:val="0"/>
+          <w:sz w:val="24"/>
+          <w:szCs w:val="24"/>
+          <w:lang w:eastAsia="en-AU"/>
+          <w14:ligatures w14:val="none"/>
+        </w:rPr>
+        <w:lastRenderedPageBreak/>
+        <w:t xml:space="preserve">From 1988 to 1992 she worked at the Centrum </w:t>
       </w:r>
       <w:proofErr w:type="spellStart"/>
       <w:r>
@@ -2821,20 +2867,7 @@
           <w:lang w:eastAsia="en-AU"/>
           <w14:ligatures w14:val="none"/>
         </w:rPr>
-        <w:t xml:space="preserve"> &amp; Informatica (CWI), </w:t>
-      </w:r>
-      <w:r>
-        <w:rPr>
-          <w:rFonts w:eastAsia="Times New Roman" w:cstheme="minorHAnsi"/>
-          <w:color w:val="000000"/>
-          <w:kern w:val="0"/>
-          <w:sz w:val="24"/>
-          <w:szCs w:val="24"/>
-          <w:lang w:eastAsia="en-AU"/>
-          <w14:ligatures w14:val="none"/>
-        </w:rPr>
-        <w:lastRenderedPageBreak/>
-        <w:t xml:space="preserve">Amsterdam, where she obtained her PhD degree </w:t>
+        <w:t xml:space="preserve"> &amp; Informatica (CWI), Amsterdam, where she obtained her PhD degree </w:t>
       </w:r>
       <w:proofErr w:type="gramStart"/>
       <w:r>

</xml_diff>